<commit_message>
3 and 4 tasks
</commit_message>
<xml_diff>
--- a/lab1/Лаба1.docx
+++ b/lab1/Лаба1.docx
@@ -4,7 +4,25 @@
   <w:body>
     <w:p>
       <w:r>
-        <w:t>Задание 1</w:t>
+        <w:t>Лабораторная</w:t>
+      </w:r>
+      <w:r>
+        <w:t xml:space="preserve"> 1</w:t>
+      </w:r>
+    </w:p>
+    <w:p>
+      <w:pPr>
+        <w:rPr>
+          <w:noProof/>
+          <w:lang w:eastAsia="ru-RU"/>
+        </w:rPr>
+      </w:pPr>
+      <w:r>
+        <w:rPr>
+          <w:noProof/>
+          <w:lang w:eastAsia="ru-RU"/>
+        </w:rPr>
+        <w:t>Дерево</w:t>
       </w:r>
     </w:p>
     <w:p>
@@ -68,6 +86,21 @@
     <w:p>
       <w:pPr>
         <w:rPr>
+          <w:noProof/>
+          <w:lang w:eastAsia="ru-RU"/>
+        </w:rPr>
+      </w:pPr>
+      <w:r>
+        <w:rPr>
+          <w:noProof/>
+          <w:lang w:eastAsia="ru-RU"/>
+        </w:rPr>
+        <w:t>Задание 1</w:t>
+      </w:r>
+    </w:p>
+    <w:p>
+      <w:pPr>
+        <w:rPr>
           <w:lang w:val="en-US"/>
         </w:rPr>
       </w:pPr>
@@ -122,6 +155,14 @@
           </wp:inline>
         </w:drawing>
       </w:r>
+    </w:p>
+    <w:p>
+      <w:pPr>
+        <w:rPr>
+          <w:noProof/>
+          <w:lang w:eastAsia="ru-RU"/>
+        </w:rPr>
+      </w:pPr>
     </w:p>
     <w:p>
       <w:pPr>
@@ -185,9 +226,19 @@
     <w:p>
       <w:pPr>
         <w:rPr>
-          <w:lang w:val="en-US"/>
+          <w:noProof/>
+          <w:lang w:eastAsia="ru-RU"/>
         </w:rPr>
       </w:pPr>
+      <w:r>
+        <w:rPr>
+          <w:noProof/>
+          <w:lang w:eastAsia="ru-RU"/>
+        </w:rPr>
+        <w:t>Задание 2</w:t>
+      </w:r>
+    </w:p>
+    <w:p>
       <w:r>
         <w:rPr>
           <w:noProof/>
@@ -240,6 +291,76 @@
         </w:drawing>
       </w:r>
     </w:p>
+    <w:p>
+      <w:r>
+        <w:t>Задание 3</w:t>
+      </w:r>
+    </w:p>
+    <w:p>
+      <w:pPr>
+        <w:rPr>
+          <w:lang w:val="en-US"/>
+        </w:rPr>
+      </w:pPr>
+      <w:r>
+        <w:rPr>
+          <w:noProof/>
+          <w:lang w:eastAsia="ru-RU"/>
+        </w:rPr>
+        <w:lastRenderedPageBreak/>
+        <w:drawing>
+          <wp:inline distT="0" distB="0" distL="0" distR="0">
+            <wp:extent cx="5940425" cy="2703605"/>
+            <wp:effectExtent l="19050" t="0" r="3175" b="0"/>
+            <wp:docPr id="1" name="Рисунок 1"/>
+            <wp:cNvGraphicFramePr>
+              <a:graphicFrameLocks xmlns:a="http://schemas.openxmlformats.org/drawingml/2006/main" noChangeAspect="1"/>
+            </wp:cNvGraphicFramePr>
+            <a:graphic xmlns:a="http://schemas.openxmlformats.org/drawingml/2006/main">
+              <a:graphicData uri="http://schemas.openxmlformats.org/drawingml/2006/picture">
+                <pic:pic xmlns:pic="http://schemas.openxmlformats.org/drawingml/2006/picture">
+                  <pic:nvPicPr>
+                    <pic:cNvPr id="0" name="Picture 1"/>
+                    <pic:cNvPicPr>
+                      <a:picLocks noChangeAspect="1" noChangeArrowheads="1"/>
+                    </pic:cNvPicPr>
+                  </pic:nvPicPr>
+                  <pic:blipFill>
+                    <a:blip r:embed="rId8" cstate="print"/>
+                    <a:srcRect/>
+                    <a:stretch>
+                      <a:fillRect/>
+                    </a:stretch>
+                  </pic:blipFill>
+                  <pic:spPr bwMode="auto">
+                    <a:xfrm>
+                      <a:off x="0" y="0"/>
+                      <a:ext cx="5940425" cy="2703605"/>
+                    </a:xfrm>
+                    <a:prstGeom prst="rect">
+                      <a:avLst/>
+                    </a:prstGeom>
+                    <a:noFill/>
+                    <a:ln w="9525">
+                      <a:noFill/>
+                      <a:miter lim="800000"/>
+                      <a:headEnd/>
+                      <a:tailEnd/>
+                    </a:ln>
+                  </pic:spPr>
+                </pic:pic>
+              </a:graphicData>
+            </a:graphic>
+          </wp:inline>
+        </w:drawing>
+      </w:r>
+    </w:p>
+    <w:p>
+      <w:r>
+        <w:t>Задание 4</w:t>
+      </w:r>
+    </w:p>
+    <w:p/>
     <w:p/>
     <w:sectPr>
       <w:pgSz w:w="11906" w:h="16838"/>
@@ -410,6 +531,7 @@
   <w:style w:type="paragraph" w:default="1" w:styleId="a">
     <w:name w:val="Normal"/>
     <w:qFormat/>
+    <w:rsid w:val="00200D59"/>
   </w:style>
   <w:style w:type="character" w:default="1" w:styleId="a0">
     <w:name w:val="Default Paragraph Font"/>

</xml_diff>

<commit_message>
5 and 6 tasks
</commit_message>
<xml_diff>
--- a/lab1/Лаба1.docx
+++ b/lab1/Лаба1.docx
@@ -8,6 +8,14 @@
       </w:r>
       <w:r>
         <w:t xml:space="preserve"> 1</w:t>
+      </w:r>
+      <w:r>
+        <w:t xml:space="preserve"> </w:t>
+      </w:r>
+    </w:p>
+    <w:p>
+      <w:r>
+        <w:t>Вариант 3</w:t>
       </w:r>
     </w:p>
     <w:p>
@@ -175,7 +183,6 @@
           <w:noProof/>
           <w:lang w:eastAsia="ru-RU"/>
         </w:rPr>
-        <w:lastRenderedPageBreak/>
         <w:drawing>
           <wp:inline distT="0" distB="0" distL="0" distR="0">
             <wp:extent cx="5940425" cy="2733960"/>
@@ -292,9 +299,21 @@
       </w:r>
     </w:p>
     <w:p>
+      <w:pPr>
+        <w:rPr>
+          <w:lang w:val="en-US"/>
+        </w:rPr>
+      </w:pPr>
       <w:r>
         <w:t>Задание 3</w:t>
       </w:r>
+    </w:p>
+    <w:p>
+      <w:pPr>
+        <w:rPr>
+          <w:lang w:val="en-US"/>
+        </w:rPr>
+      </w:pPr>
     </w:p>
     <w:p>
       <w:pPr>
@@ -360,7 +379,193 @@
         <w:t>Задание 4</w:t>
       </w:r>
     </w:p>
-    <w:p/>
+    <w:p>
+      <w:r>
+        <w:drawing>
+          <wp:inline distT="0" distB="0" distL="0" distR="0">
+            <wp:extent cx="5940425" cy="2703605"/>
+            <wp:effectExtent l="19050" t="0" r="3175" b="0"/>
+            <wp:docPr id="3" name="Рисунок 1"/>
+            <wp:cNvGraphicFramePr>
+              <a:graphicFrameLocks xmlns:a="http://schemas.openxmlformats.org/drawingml/2006/main" noChangeAspect="1"/>
+            </wp:cNvGraphicFramePr>
+            <a:graphic xmlns:a="http://schemas.openxmlformats.org/drawingml/2006/main">
+              <a:graphicData uri="http://schemas.openxmlformats.org/drawingml/2006/picture">
+                <pic:pic xmlns:pic="http://schemas.openxmlformats.org/drawingml/2006/picture">
+                  <pic:nvPicPr>
+                    <pic:cNvPr id="0" name="Picture 1"/>
+                    <pic:cNvPicPr>
+                      <a:picLocks noChangeAspect="1" noChangeArrowheads="1"/>
+                    </pic:cNvPicPr>
+                  </pic:nvPicPr>
+                  <pic:blipFill>
+                    <a:blip r:embed="rId8" cstate="print"/>
+                    <a:srcRect/>
+                    <a:stretch>
+                      <a:fillRect/>
+                    </a:stretch>
+                  </pic:blipFill>
+                  <pic:spPr bwMode="auto">
+                    <a:xfrm>
+                      <a:off x="0" y="0"/>
+                      <a:ext cx="5940425" cy="2703605"/>
+                    </a:xfrm>
+                    <a:prstGeom prst="rect">
+                      <a:avLst/>
+                    </a:prstGeom>
+                    <a:noFill/>
+                    <a:ln w="9525">
+                      <a:noFill/>
+                      <a:miter lim="800000"/>
+                      <a:headEnd/>
+                      <a:tailEnd/>
+                    </a:ln>
+                  </pic:spPr>
+                </pic:pic>
+              </a:graphicData>
+            </a:graphic>
+          </wp:inline>
+        </w:drawing>
+      </w:r>
+    </w:p>
+    <w:p>
+      <w:r>
+        <w:t>Задание</w:t>
+      </w:r>
+      <w:r>
+        <w:t xml:space="preserve"> </w:t>
+      </w:r>
+      <w:r>
+        <w:t xml:space="preserve"> 5</w:t>
+      </w:r>
+    </w:p>
+    <w:p>
+      <w:pPr>
+        <w:rPr>
+          <w:lang w:val="en-US"/>
+        </w:rPr>
+      </w:pPr>
+      <w:r>
+        <w:rPr>
+          <w:noProof/>
+          <w:lang w:eastAsia="ru-RU"/>
+        </w:rPr>
+        <w:drawing>
+          <wp:inline distT="0" distB="0" distL="0" distR="0">
+            <wp:extent cx="5940425" cy="1818188"/>
+            <wp:effectExtent l="19050" t="0" r="3175" b="0"/>
+            <wp:docPr id="7" name="Рисунок 7"/>
+            <wp:cNvGraphicFramePr>
+              <a:graphicFrameLocks xmlns:a="http://schemas.openxmlformats.org/drawingml/2006/main" noChangeAspect="1"/>
+            </wp:cNvGraphicFramePr>
+            <a:graphic xmlns:a="http://schemas.openxmlformats.org/drawingml/2006/main">
+              <a:graphicData uri="http://schemas.openxmlformats.org/drawingml/2006/picture">
+                <pic:pic xmlns:pic="http://schemas.openxmlformats.org/drawingml/2006/picture">
+                  <pic:nvPicPr>
+                    <pic:cNvPr id="0" name="Picture 7"/>
+                    <pic:cNvPicPr>
+                      <a:picLocks noChangeAspect="1" noChangeArrowheads="1"/>
+                    </pic:cNvPicPr>
+                  </pic:nvPicPr>
+                  <pic:blipFill>
+                    <a:blip r:embed="rId9" cstate="print"/>
+                    <a:srcRect/>
+                    <a:stretch>
+                      <a:fillRect/>
+                    </a:stretch>
+                  </pic:blipFill>
+                  <pic:spPr bwMode="auto">
+                    <a:xfrm>
+                      <a:off x="0" y="0"/>
+                      <a:ext cx="5940425" cy="1818188"/>
+                    </a:xfrm>
+                    <a:prstGeom prst="rect">
+                      <a:avLst/>
+                    </a:prstGeom>
+                    <a:noFill/>
+                    <a:ln w="9525">
+                      <a:noFill/>
+                      <a:miter lim="800000"/>
+                      <a:headEnd/>
+                      <a:tailEnd/>
+                    </a:ln>
+                  </pic:spPr>
+                </pic:pic>
+              </a:graphicData>
+            </a:graphic>
+          </wp:inline>
+        </w:drawing>
+      </w:r>
+    </w:p>
+    <w:p>
+      <w:r>
+        <w:t>Задание  6</w:t>
+      </w:r>
+    </w:p>
+    <w:p>
+      <w:pPr>
+        <w:rPr>
+          <w:lang w:val="en-US"/>
+        </w:rPr>
+      </w:pPr>
+      <w:r>
+        <w:rPr>
+          <w:noProof/>
+          <w:lang w:eastAsia="ru-RU"/>
+        </w:rPr>
+        <w:lastRenderedPageBreak/>
+        <w:drawing>
+          <wp:inline distT="0" distB="0" distL="0" distR="0">
+            <wp:extent cx="5940425" cy="2876695"/>
+            <wp:effectExtent l="19050" t="0" r="3175" b="0"/>
+            <wp:docPr id="4" name="Рисунок 10"/>
+            <wp:cNvGraphicFramePr>
+              <a:graphicFrameLocks xmlns:a="http://schemas.openxmlformats.org/drawingml/2006/main" noChangeAspect="1"/>
+            </wp:cNvGraphicFramePr>
+            <a:graphic xmlns:a="http://schemas.openxmlformats.org/drawingml/2006/main">
+              <a:graphicData uri="http://schemas.openxmlformats.org/drawingml/2006/picture">
+                <pic:pic xmlns:pic="http://schemas.openxmlformats.org/drawingml/2006/picture">
+                  <pic:nvPicPr>
+                    <pic:cNvPr id="0" name="Picture 10"/>
+                    <pic:cNvPicPr>
+                      <a:picLocks noChangeAspect="1" noChangeArrowheads="1"/>
+                    </pic:cNvPicPr>
+                  </pic:nvPicPr>
+                  <pic:blipFill>
+                    <a:blip r:embed="rId10" cstate="print"/>
+                    <a:srcRect/>
+                    <a:stretch>
+                      <a:fillRect/>
+                    </a:stretch>
+                  </pic:blipFill>
+                  <pic:spPr bwMode="auto">
+                    <a:xfrm>
+                      <a:off x="0" y="0"/>
+                      <a:ext cx="5940425" cy="2876695"/>
+                    </a:xfrm>
+                    <a:prstGeom prst="rect">
+                      <a:avLst/>
+                    </a:prstGeom>
+                    <a:noFill/>
+                    <a:ln w="9525">
+                      <a:noFill/>
+                      <a:miter lim="800000"/>
+                      <a:headEnd/>
+                      <a:tailEnd/>
+                    </a:ln>
+                  </pic:spPr>
+                </pic:pic>
+              </a:graphicData>
+            </a:graphic>
+          </wp:inline>
+        </w:drawing>
+      </w:r>
+    </w:p>
+    <w:p>
+      <w:r>
+        <w:t>Задание 7</w:t>
+      </w:r>
+    </w:p>
     <w:p/>
     <w:sectPr>
       <w:pgSz w:w="11906" w:h="16838"/>

</xml_diff>

<commit_message>
7 and 8 tasks
</commit_message>
<xml_diff>
--- a/lab1/Лаба1.docx
+++ b/lab1/Лаба1.docx
@@ -566,7 +566,87 @@
         <w:t>Задание 7</w:t>
       </w:r>
     </w:p>
-    <w:p/>
+    <w:p>
+      <w:pPr>
+        <w:rPr>
+          <w:lang w:val="en-US"/>
+        </w:rPr>
+      </w:pPr>
+    </w:p>
+    <w:p>
+      <w:pPr>
+        <w:rPr>
+          <w:lang w:val="en-US"/>
+        </w:rPr>
+      </w:pPr>
+      <w:r>
+        <w:t xml:space="preserve">Задание </w:t>
+      </w:r>
+      <w:r>
+        <w:rPr>
+          <w:lang w:val="en-US"/>
+        </w:rPr>
+        <w:t>8</w:t>
+      </w:r>
+    </w:p>
+    <w:p>
+      <w:pPr>
+        <w:rPr>
+          <w:lang w:val="en-US"/>
+        </w:rPr>
+      </w:pPr>
+      <w:r>
+        <w:rPr>
+          <w:noProof/>
+          <w:lang w:eastAsia="ru-RU"/>
+        </w:rPr>
+        <w:drawing>
+          <wp:inline distT="0" distB="0" distL="0" distR="0">
+            <wp:extent cx="5940425" cy="3598449"/>
+            <wp:effectExtent l="19050" t="0" r="3175" b="0"/>
+            <wp:docPr id="5" name="Рисунок 13"/>
+            <wp:cNvGraphicFramePr>
+              <a:graphicFrameLocks xmlns:a="http://schemas.openxmlformats.org/drawingml/2006/main" noChangeAspect="1"/>
+            </wp:cNvGraphicFramePr>
+            <a:graphic xmlns:a="http://schemas.openxmlformats.org/drawingml/2006/main">
+              <a:graphicData uri="http://schemas.openxmlformats.org/drawingml/2006/picture">
+                <pic:pic xmlns:pic="http://schemas.openxmlformats.org/drawingml/2006/picture">
+                  <pic:nvPicPr>
+                    <pic:cNvPr id="0" name="Picture 13"/>
+                    <pic:cNvPicPr>
+                      <a:picLocks noChangeAspect="1" noChangeArrowheads="1"/>
+                    </pic:cNvPicPr>
+                  </pic:nvPicPr>
+                  <pic:blipFill>
+                    <a:blip r:embed="rId11" cstate="print"/>
+                    <a:srcRect/>
+                    <a:stretch>
+                      <a:fillRect/>
+                    </a:stretch>
+                  </pic:blipFill>
+                  <pic:spPr bwMode="auto">
+                    <a:xfrm>
+                      <a:off x="0" y="0"/>
+                      <a:ext cx="5940425" cy="3598449"/>
+                    </a:xfrm>
+                    <a:prstGeom prst="rect">
+                      <a:avLst/>
+                    </a:prstGeom>
+                    <a:noFill/>
+                    <a:ln w="9525">
+                      <a:noFill/>
+                      <a:miter lim="800000"/>
+                      <a:headEnd/>
+                      <a:tailEnd/>
+                    </a:ln>
+                  </pic:spPr>
+                </pic:pic>
+              </a:graphicData>
+            </a:graphic>
+          </wp:inline>
+        </w:drawing>
+      </w:r>
+    </w:p>
     <w:sectPr>
       <w:pgSz w:w="11906" w:h="16838"/>
       <w:pgMar w:top="1134" w:right="850" w:bottom="1134" w:left="1701" w:header="708" w:footer="708" w:gutter="0"/>

</xml_diff>

<commit_message>
10 and 12,13 tasks
</commit_message>
<xml_diff>
--- a/lab1/Лаба1.docx
+++ b/lab1/Лаба1.docx
@@ -572,6 +572,57 @@
           <w:lang w:val="en-US"/>
         </w:rPr>
       </w:pPr>
+      <w:r>
+        <w:rPr>
+          <w:noProof/>
+          <w:lang w:eastAsia="ru-RU"/>
+        </w:rPr>
+        <w:drawing>
+          <wp:inline distT="0" distB="0" distL="0" distR="0">
+            <wp:extent cx="5940425" cy="2231890"/>
+            <wp:effectExtent l="19050" t="0" r="3175" b="0"/>
+            <wp:docPr id="6" name="Рисунок 16"/>
+            <wp:cNvGraphicFramePr>
+              <a:graphicFrameLocks xmlns:a="http://schemas.openxmlformats.org/drawingml/2006/main" noChangeAspect="1"/>
+            </wp:cNvGraphicFramePr>
+            <a:graphic xmlns:a="http://schemas.openxmlformats.org/drawingml/2006/main">
+              <a:graphicData uri="http://schemas.openxmlformats.org/drawingml/2006/picture">
+                <pic:pic xmlns:pic="http://schemas.openxmlformats.org/drawingml/2006/picture">
+                  <pic:nvPicPr>
+                    <pic:cNvPr id="0" name="Picture 16"/>
+                    <pic:cNvPicPr>
+                      <a:picLocks noChangeAspect="1" noChangeArrowheads="1"/>
+                    </pic:cNvPicPr>
+                  </pic:nvPicPr>
+                  <pic:blipFill>
+                    <a:blip r:embed="rId11" cstate="print"/>
+                    <a:srcRect/>
+                    <a:stretch>
+                      <a:fillRect/>
+                    </a:stretch>
+                  </pic:blipFill>
+                  <pic:spPr bwMode="auto">
+                    <a:xfrm>
+                      <a:off x="0" y="0"/>
+                      <a:ext cx="5940425" cy="2231890"/>
+                    </a:xfrm>
+                    <a:prstGeom prst="rect">
+                      <a:avLst/>
+                    </a:prstGeom>
+                    <a:noFill/>
+                    <a:ln w="9525">
+                      <a:noFill/>
+                      <a:miter lim="800000"/>
+                      <a:headEnd/>
+                      <a:tailEnd/>
+                    </a:ln>
+                  </pic:spPr>
+                </pic:pic>
+              </a:graphicData>
+            </a:graphic>
+          </wp:inline>
+        </w:drawing>
+      </w:r>
     </w:p>
     <w:p>
       <w:pPr>
@@ -600,6 +651,7 @@
           <w:noProof/>
           <w:lang w:eastAsia="ru-RU"/>
         </w:rPr>
+        <w:lastRenderedPageBreak/>
         <w:drawing>
           <wp:inline distT="0" distB="0" distL="0" distR="0">
             <wp:extent cx="5940425" cy="3598449"/>
@@ -618,7 +670,7 @@
                     </pic:cNvPicPr>
                   </pic:nvPicPr>
                   <pic:blipFill>
-                    <a:blip r:embed="rId11" cstate="print"/>
+                    <a:blip r:embed="rId12" cstate="print"/>
                     <a:srcRect/>
                     <a:stretch>
                       <a:fillRect/>
@@ -645,6 +697,79 @@
             </a:graphic>
           </wp:inline>
         </w:drawing>
+      </w:r>
+    </w:p>
+    <w:p>
+      <w:r>
+        <w:t>Задание 9</w:t>
+      </w:r>
+    </w:p>
+    <w:p>
+      <w:pPr>
+        <w:rPr>
+          <w:lang w:val="en-US"/>
+        </w:rPr>
+      </w:pPr>
+      <w:r>
+        <w:rPr>
+          <w:noProof/>
+          <w:lang w:eastAsia="ru-RU"/>
+        </w:rPr>
+        <w:drawing>
+          <wp:inline distT="0" distB="0" distL="0" distR="0">
+            <wp:extent cx="5940425" cy="3849168"/>
+            <wp:effectExtent l="19050" t="0" r="3175" b="0"/>
+            <wp:docPr id="8" name="Рисунок 19"/>
+            <wp:cNvGraphicFramePr>
+              <a:graphicFrameLocks xmlns:a="http://schemas.openxmlformats.org/drawingml/2006/main" noChangeAspect="1"/>
+            </wp:cNvGraphicFramePr>
+            <a:graphic xmlns:a="http://schemas.openxmlformats.org/drawingml/2006/main">
+              <a:graphicData uri="http://schemas.openxmlformats.org/drawingml/2006/picture">
+                <pic:pic xmlns:pic="http://schemas.openxmlformats.org/drawingml/2006/picture">
+                  <pic:nvPicPr>
+                    <pic:cNvPr id="0" name="Picture 19"/>
+                    <pic:cNvPicPr>
+                      <a:picLocks noChangeAspect="1" noChangeArrowheads="1"/>
+                    </pic:cNvPicPr>
+                  </pic:nvPicPr>
+                  <pic:blipFill>
+                    <a:blip r:embed="rId13" cstate="print"/>
+                    <a:srcRect/>
+                    <a:stretch>
+                      <a:fillRect/>
+                    </a:stretch>
+                  </pic:blipFill>
+                  <pic:spPr bwMode="auto">
+                    <a:xfrm>
+                      <a:off x="0" y="0"/>
+                      <a:ext cx="5940425" cy="3849168"/>
+                    </a:xfrm>
+                    <a:prstGeom prst="rect">
+                      <a:avLst/>
+                    </a:prstGeom>
+                    <a:noFill/>
+                    <a:ln w="9525">
+                      <a:noFill/>
+                      <a:miter lim="800000"/>
+                      <a:headEnd/>
+                      <a:tailEnd/>
+                    </a:ln>
+                  </pic:spPr>
+                </pic:pic>
+              </a:graphicData>
+            </a:graphic>
+          </wp:inline>
+        </w:drawing>
+      </w:r>
+    </w:p>
+    <w:p>
+      <w:pPr>
+        <w:rPr>
+          <w:lang w:val="en-US"/>
+        </w:rPr>
+      </w:pPr>
+      <w:r>
+        <w:t>Задание 10</w:t>
       </w:r>
     </w:p>
     <w:sectPr>

</xml_diff>